<commit_message>
submit files on DL2
</commit_message>
<xml_diff>
--- a/Docs/Assignment_3_Part_3 – Conclusion.docx
+++ b/Docs/Assignment_3_Part_3 – Conclusion.docx
@@ -91,7 +91,67 @@
           <w:noProof/>
         </w:rPr>
         <w:drawing>
-          <wp:anchor distT="0" distB="0" distL="114300" distR="114300" simplePos="0" relativeHeight="251661312" behindDoc="0" locked="0" layoutInCell="1" allowOverlap="1" wp14:anchorId="46843856" wp14:editId="2EFBAD30">
+          <wp:anchor distT="0" distB="0" distL="114300" distR="114300" simplePos="0" relativeHeight="251662336" behindDoc="0" locked="0" layoutInCell="1" allowOverlap="1" wp14:anchorId="6E69CE50" wp14:editId="5CB6AA10">
+            <wp:simplePos x="0" y="0"/>
+            <wp:positionH relativeFrom="margin">
+              <wp:posOffset>3086100</wp:posOffset>
+            </wp:positionH>
+            <wp:positionV relativeFrom="paragraph">
+              <wp:posOffset>403225</wp:posOffset>
+            </wp:positionV>
+            <wp:extent cx="3254375" cy="1775460"/>
+            <wp:effectExtent l="0" t="0" r="3175" b="0"/>
+            <wp:wrapSquare wrapText="bothSides"/>
+            <wp:docPr id="4" name="Picture 4" descr="Graphical user interface, text&#10;&#10;Description automatically generated"/>
+            <wp:cNvGraphicFramePr>
+              <a:graphicFrameLocks xmlns:a="http://schemas.openxmlformats.org/drawingml/2006/main" noChangeAspect="1"/>
+            </wp:cNvGraphicFramePr>
+            <a:graphic xmlns:a="http://schemas.openxmlformats.org/drawingml/2006/main">
+              <a:graphicData uri="http://schemas.openxmlformats.org/drawingml/2006/picture">
+                <pic:pic xmlns:pic="http://schemas.openxmlformats.org/drawingml/2006/picture">
+                  <pic:nvPicPr>
+                    <pic:cNvPr id="4" name="Picture 4" descr="Graphical user interface, text&#10;&#10;Description automatically generated"/>
+                    <pic:cNvPicPr/>
+                  </pic:nvPicPr>
+                  <pic:blipFill>
+                    <a:blip r:embed="rId5">
+                      <a:extLst>
+                        <a:ext uri="{28A0092B-C50C-407E-A947-70E740481C1C}">
+                          <a14:useLocalDpi xmlns:a14="http://schemas.microsoft.com/office/drawing/2010/main" val="0"/>
+                        </a:ext>
+                      </a:extLst>
+                    </a:blip>
+                    <a:stretch>
+                      <a:fillRect/>
+                    </a:stretch>
+                  </pic:blipFill>
+                  <pic:spPr>
+                    <a:xfrm>
+                      <a:off x="0" y="0"/>
+                      <a:ext cx="3254375" cy="1775460"/>
+                    </a:xfrm>
+                    <a:prstGeom prst="rect">
+                      <a:avLst/>
+                    </a:prstGeom>
+                  </pic:spPr>
+                </pic:pic>
+              </a:graphicData>
+            </a:graphic>
+            <wp14:sizeRelH relativeFrom="margin">
+              <wp14:pctWidth>0</wp14:pctWidth>
+            </wp14:sizeRelH>
+            <wp14:sizeRelV relativeFrom="margin">
+              <wp14:pctHeight>0</wp14:pctHeight>
+            </wp14:sizeRelV>
+          </wp:anchor>
+        </w:drawing>
+      </w:r>
+      <w:r>
+        <w:rPr>
+          <w:noProof/>
+        </w:rPr>
+        <w:drawing>
+          <wp:anchor distT="0" distB="0" distL="114300" distR="114300" simplePos="0" relativeHeight="251661312" behindDoc="0" locked="0" layoutInCell="1" allowOverlap="1" wp14:anchorId="46843856" wp14:editId="0D50B3AA">
             <wp:simplePos x="0" y="0"/>
             <wp:positionH relativeFrom="column">
               <wp:posOffset>220980</wp:posOffset>
@@ -114,7 +174,7 @@
                     <pic:cNvPicPr/>
                   </pic:nvPicPr>
                   <pic:blipFill>
-                    <a:blip r:embed="rId5">
+                    <a:blip r:embed="rId6">
                       <a:extLst>
                         <a:ext uri="{28A0092B-C50C-407E-A947-70E740481C1C}">
                           <a14:useLocalDpi xmlns:a14="http://schemas.microsoft.com/office/drawing/2010/main" val="0"/>
@@ -148,66 +208,6 @@
       </w:r>
       <w:r>
         <w:rPr>
-          <w:noProof/>
-        </w:rPr>
-        <w:drawing>
-          <wp:anchor distT="0" distB="0" distL="114300" distR="114300" simplePos="0" relativeHeight="251662336" behindDoc="0" locked="0" layoutInCell="1" allowOverlap="1" wp14:anchorId="6E69CE50" wp14:editId="73208363">
-            <wp:simplePos x="0" y="0"/>
-            <wp:positionH relativeFrom="margin">
-              <wp:posOffset>3086100</wp:posOffset>
-            </wp:positionH>
-            <wp:positionV relativeFrom="paragraph">
-              <wp:posOffset>403225</wp:posOffset>
-            </wp:positionV>
-            <wp:extent cx="3254375" cy="1653540"/>
-            <wp:effectExtent l="0" t="0" r="3175" b="3810"/>
-            <wp:wrapSquare wrapText="bothSides"/>
-            <wp:docPr id="4" name="Picture 4" descr="Graphical user interface, text&#10;&#10;Description automatically generated"/>
-            <wp:cNvGraphicFramePr>
-              <a:graphicFrameLocks xmlns:a="http://schemas.openxmlformats.org/drawingml/2006/main" noChangeAspect="1"/>
-            </wp:cNvGraphicFramePr>
-            <a:graphic xmlns:a="http://schemas.openxmlformats.org/drawingml/2006/main">
-              <a:graphicData uri="http://schemas.openxmlformats.org/drawingml/2006/picture">
-                <pic:pic xmlns:pic="http://schemas.openxmlformats.org/drawingml/2006/picture">
-                  <pic:nvPicPr>
-                    <pic:cNvPr id="4" name="Picture 4" descr="Graphical user interface, text&#10;&#10;Description automatically generated"/>
-                    <pic:cNvPicPr/>
-                  </pic:nvPicPr>
-                  <pic:blipFill>
-                    <a:blip r:embed="rId6">
-                      <a:extLst>
-                        <a:ext uri="{28A0092B-C50C-407E-A947-70E740481C1C}">
-                          <a14:useLocalDpi xmlns:a14="http://schemas.microsoft.com/office/drawing/2010/main" val="0"/>
-                        </a:ext>
-                      </a:extLst>
-                    </a:blip>
-                    <a:stretch>
-                      <a:fillRect/>
-                    </a:stretch>
-                  </pic:blipFill>
-                  <pic:spPr>
-                    <a:xfrm>
-                      <a:off x="0" y="0"/>
-                      <a:ext cx="3254375" cy="1653540"/>
-                    </a:xfrm>
-                    <a:prstGeom prst="rect">
-                      <a:avLst/>
-                    </a:prstGeom>
-                  </pic:spPr>
-                </pic:pic>
-              </a:graphicData>
-            </a:graphic>
-            <wp14:sizeRelH relativeFrom="margin">
-              <wp14:pctWidth>0</wp14:pctWidth>
-            </wp14:sizeRelH>
-            <wp14:sizeRelV relativeFrom="margin">
-              <wp14:pctHeight>0</wp14:pctHeight>
-            </wp14:sizeRelV>
-          </wp:anchor>
-        </w:drawing>
-      </w:r>
-      <w:r>
-        <w:rPr>
           <w:rFonts w:ascii="Helvetica" w:eastAsia="Times New Roman" w:hAnsi="Helvetica" w:cs="Helvetica"/>
           <w:color w:val="000000"/>
           <w:sz w:val="18"/>
@@ -223,6 +223,15 @@
           <w:szCs w:val="18"/>
         </w:rPr>
         <w:t xml:space="preserve">shows that categorical variables have </w:t>
+      </w:r>
+      <w:r>
+        <w:rPr>
+          <w:rFonts w:ascii="Helvetica" w:eastAsia="Times New Roman" w:hAnsi="Helvetica" w:cs="Helvetica"/>
+          <w:color w:val="000000"/>
+          <w:sz w:val="18"/>
+          <w:szCs w:val="18"/>
+        </w:rPr>
+        <w:t xml:space="preserve">significant </w:t>
       </w:r>
       <w:r>
         <w:rPr>
@@ -480,15 +489,15 @@
           <w:noProof/>
         </w:rPr>
         <w:drawing>
-          <wp:anchor distT="0" distB="0" distL="114300" distR="114300" simplePos="0" relativeHeight="251664384" behindDoc="0" locked="0" layoutInCell="1" allowOverlap="1" wp14:anchorId="4F7B4836" wp14:editId="276AD9D0">
+          <wp:anchor distT="0" distB="0" distL="114300" distR="114300" simplePos="0" relativeHeight="251664384" behindDoc="0" locked="0" layoutInCell="1" allowOverlap="1" wp14:anchorId="4F7B4836" wp14:editId="3A52CAEB">
             <wp:simplePos x="0" y="0"/>
             <wp:positionH relativeFrom="column">
-              <wp:posOffset>3253105</wp:posOffset>
+              <wp:posOffset>3253740</wp:posOffset>
             </wp:positionH>
             <wp:positionV relativeFrom="paragraph">
               <wp:posOffset>353060</wp:posOffset>
             </wp:positionV>
-            <wp:extent cx="3126105" cy="1394460"/>
+            <wp:extent cx="3126105" cy="1379220"/>
             <wp:effectExtent l="0" t="0" r="0" b="0"/>
             <wp:wrapSquare wrapText="bothSides"/>
             <wp:docPr id="6" name="Picture 6" descr="Text&#10;&#10;Description automatically generated"/>
@@ -517,7 +526,7 @@
                   <pic:spPr>
                     <a:xfrm>
                       <a:off x="0" y="0"/>
-                      <a:ext cx="3126105" cy="1394460"/>
+                      <a:ext cx="3126105" cy="1379220"/>
                     </a:xfrm>
                     <a:prstGeom prst="rect">
                       <a:avLst/>

</xml_diff>